<commit_message>
Comments added to all templates
</commit_message>
<xml_diff>
--- a/Views_and_Authorization.docx
+++ b/Views_and_Authorization.docx
@@ -47,13 +47,8 @@
         <w:t xml:space="preserve"> to redirect to appropriate view</w:t>
       </w:r>
       <w:r>
-        <w:t xml:space="preserve"> </w:t>
-      </w:r>
-      <w:proofErr w:type="gramStart"/>
-      <w:r>
-        <w:t>Available</w:t>
-      </w:r>
-      <w:proofErr w:type="gramEnd"/>
+        <w:t xml:space="preserve"> Available</w:t>
+      </w:r>
     </w:p>
     <w:p>
       <w:pPr>
@@ -78,6 +73,11 @@
       </w:r>
     </w:p>
     <w:p>
+      <w:r>
+        <w:t>Delete: Menu Item</w:t>
+      </w:r>
+    </w:p>
+    <w:p>
       <w:pPr>
         <w:pStyle w:val="Heading1"/>
       </w:pPr>
@@ -173,10 +173,7 @@
         </w:numPr>
       </w:pPr>
       <w:r>
-        <w:t>Edit and Delete Button Available</w:t>
-      </w:r>
-      <w:r>
-        <w:t>.</w:t>
+        <w:t>Edit and Delete Button Available.</w:t>
       </w:r>
     </w:p>
     <w:p>
@@ -212,13 +209,8 @@
         </w:numPr>
       </w:pPr>
       <w:r>
-        <w:t xml:space="preserve">Button to create </w:t>
-      </w:r>
-      <w:proofErr w:type="gramStart"/>
-      <w:r>
-        <w:t>Review</w:t>
-      </w:r>
-      <w:proofErr w:type="gramEnd"/>
+        <w:t>Button to create Review</w:t>
+      </w:r>
     </w:p>
     <w:p>
       <w:pPr>
@@ -263,10 +255,7 @@
     </w:p>
     <w:p>
       <w:r>
-        <w:t>Edit</w:t>
-      </w:r>
-      <w:r>
-        <w:t>: Restaurant:</w:t>
+        <w:t>Edit: Restaurant:</w:t>
       </w:r>
     </w:p>
     <w:p>
@@ -344,21 +333,8 @@
         </w:numPr>
       </w:pPr>
       <w:r>
-        <w:t xml:space="preserve">Edit and Delete Button Available to </w:t>
-      </w:r>
-      <w:proofErr w:type="spellStart"/>
-      <w:r>
-        <w:t>redir</w:t>
-      </w:r>
-      <w:proofErr w:type="spellEnd"/>
-      <w:r>
-        <w:t xml:space="preserve"> to appropriate </w:t>
-      </w:r>
-      <w:proofErr w:type="gramStart"/>
-      <w:r>
-        <w:t>page</w:t>
-      </w:r>
-      <w:proofErr w:type="gramEnd"/>
+        <w:t>Edit and Delete Button Available to redir to appropriate page</w:t>
+      </w:r>
     </w:p>
     <w:p>
       <w:pPr>
@@ -381,12 +357,12 @@
         </w:numPr>
       </w:pPr>
       <w:r>
+        <w:lastRenderedPageBreak/>
         <w:t>View Only</w:t>
       </w:r>
     </w:p>
     <w:p>
       <w:r>
-        <w:lastRenderedPageBreak/>
         <w:t xml:space="preserve">Create View: </w:t>
       </w:r>
     </w:p>
@@ -399,13 +375,8 @@
         </w:numPr>
       </w:pPr>
       <w:r>
-        <w:t xml:space="preserve">All fields + built-in User fields </w:t>
-      </w:r>
-      <w:proofErr w:type="gramStart"/>
-      <w:r>
-        <w:t>show</w:t>
-      </w:r>
-      <w:proofErr w:type="gramEnd"/>
+        <w:t>All fields + built-in User fields show</w:t>
+      </w:r>
     </w:p>
     <w:p>
       <w:r>
@@ -421,13 +392,8 @@
         </w:numPr>
       </w:pPr>
       <w:r>
-        <w:t xml:space="preserve">All fields show as </w:t>
-      </w:r>
-      <w:proofErr w:type="gramStart"/>
-      <w:r>
-        <w:t>form</w:t>
-      </w:r>
-      <w:proofErr w:type="gramEnd"/>
+        <w:t>All fields show as form</w:t>
+      </w:r>
     </w:p>
     <w:p>
       <w:pPr>
@@ -438,13 +404,8 @@
         </w:numPr>
       </w:pPr>
       <w:r>
-        <w:t xml:space="preserve">Delete and Save </w:t>
-      </w:r>
-      <w:proofErr w:type="gramStart"/>
-      <w:r>
-        <w:t>buttons</w:t>
-      </w:r>
-      <w:proofErr w:type="gramEnd"/>
+        <w:t>Delete and Save buttons</w:t>
+      </w:r>
     </w:p>
     <w:p>
       <w:pPr>
@@ -456,15 +417,7 @@
     </w:p>
     <w:p>
       <w:r>
-        <w:t xml:space="preserve">Reviews are viewed as a List View on appropriate </w:t>
-      </w:r>
-      <w:proofErr w:type="spellStart"/>
-      <w:r>
-        <w:t>Resturant</w:t>
-      </w:r>
-      <w:proofErr w:type="spellEnd"/>
-      <w:r>
-        <w:t>. No individual Detail View.</w:t>
+        <w:t>Reviews are viewed as a List View on appropriate Resturant. No individual Detail View.</w:t>
       </w:r>
     </w:p>
     <w:p>

</xml_diff>

<commit_message>
Updated requirements to work on Max's machine
</commit_message>
<xml_diff>
--- a/Views_and_Authorization.docx
+++ b/Views_and_Authorization.docx
@@ -47,13 +47,8 @@
         <w:t xml:space="preserve"> to redirect to appropriate view</w:t>
       </w:r>
       <w:r>
-        <w:t xml:space="preserve"> </w:t>
-      </w:r>
-      <w:proofErr w:type="gramStart"/>
-      <w:r>
-        <w:t>Available</w:t>
-      </w:r>
-      <w:proofErr w:type="gramEnd"/>
+        <w:t xml:space="preserve"> Available</w:t>
+      </w:r>
     </w:p>
     <w:p>
       <w:pPr>
@@ -78,6 +73,11 @@
       </w:r>
     </w:p>
     <w:p>
+      <w:r>
+        <w:t>Delete: Menu Item</w:t>
+      </w:r>
+    </w:p>
+    <w:p>
       <w:pPr>
         <w:pStyle w:val="Heading1"/>
       </w:pPr>
@@ -173,10 +173,7 @@
         </w:numPr>
       </w:pPr>
       <w:r>
-        <w:t>Edit and Delete Button Available</w:t>
-      </w:r>
-      <w:r>
-        <w:t>.</w:t>
+        <w:t>Edit and Delete Button Available.</w:t>
       </w:r>
     </w:p>
     <w:p>
@@ -212,13 +209,8 @@
         </w:numPr>
       </w:pPr>
       <w:r>
-        <w:t xml:space="preserve">Button to create </w:t>
-      </w:r>
-      <w:proofErr w:type="gramStart"/>
-      <w:r>
-        <w:t>Review</w:t>
-      </w:r>
-      <w:proofErr w:type="gramEnd"/>
+        <w:t>Button to create Review</w:t>
+      </w:r>
     </w:p>
     <w:p>
       <w:pPr>
@@ -263,10 +255,7 @@
     </w:p>
     <w:p>
       <w:r>
-        <w:t>Edit</w:t>
-      </w:r>
-      <w:r>
-        <w:t>: Restaurant:</w:t>
+        <w:t>Edit: Restaurant:</w:t>
       </w:r>
     </w:p>
     <w:p>
@@ -344,21 +333,8 @@
         </w:numPr>
       </w:pPr>
       <w:r>
-        <w:t xml:space="preserve">Edit and Delete Button Available to </w:t>
-      </w:r>
-      <w:proofErr w:type="spellStart"/>
-      <w:r>
-        <w:t>redir</w:t>
-      </w:r>
-      <w:proofErr w:type="spellEnd"/>
-      <w:r>
-        <w:t xml:space="preserve"> to appropriate </w:t>
-      </w:r>
-      <w:proofErr w:type="gramStart"/>
-      <w:r>
-        <w:t>page</w:t>
-      </w:r>
-      <w:proofErr w:type="gramEnd"/>
+        <w:t>Edit and Delete Button Available to redir to appropriate page</w:t>
+      </w:r>
     </w:p>
     <w:p>
       <w:pPr>
@@ -381,12 +357,12 @@
         </w:numPr>
       </w:pPr>
       <w:r>
+        <w:lastRenderedPageBreak/>
         <w:t>View Only</w:t>
       </w:r>
     </w:p>
     <w:p>
       <w:r>
-        <w:lastRenderedPageBreak/>
         <w:t xml:space="preserve">Create View: </w:t>
       </w:r>
     </w:p>
@@ -399,13 +375,8 @@
         </w:numPr>
       </w:pPr>
       <w:r>
-        <w:t xml:space="preserve">All fields + built-in User fields </w:t>
-      </w:r>
-      <w:proofErr w:type="gramStart"/>
-      <w:r>
-        <w:t>show</w:t>
-      </w:r>
-      <w:proofErr w:type="gramEnd"/>
+        <w:t>All fields + built-in User fields show</w:t>
+      </w:r>
     </w:p>
     <w:p>
       <w:r>
@@ -421,13 +392,8 @@
         </w:numPr>
       </w:pPr>
       <w:r>
-        <w:t xml:space="preserve">All fields show as </w:t>
-      </w:r>
-      <w:proofErr w:type="gramStart"/>
-      <w:r>
-        <w:t>form</w:t>
-      </w:r>
-      <w:proofErr w:type="gramEnd"/>
+        <w:t>All fields show as form</w:t>
+      </w:r>
     </w:p>
     <w:p>
       <w:pPr>
@@ -438,13 +404,8 @@
         </w:numPr>
       </w:pPr>
       <w:r>
-        <w:t xml:space="preserve">Delete and Save </w:t>
-      </w:r>
-      <w:proofErr w:type="gramStart"/>
-      <w:r>
-        <w:t>buttons</w:t>
-      </w:r>
-      <w:proofErr w:type="gramEnd"/>
+        <w:t>Delete and Save buttons</w:t>
+      </w:r>
     </w:p>
     <w:p>
       <w:pPr>
@@ -456,15 +417,7 @@
     </w:p>
     <w:p>
       <w:r>
-        <w:t xml:space="preserve">Reviews are viewed as a List View on appropriate </w:t>
-      </w:r>
-      <w:proofErr w:type="spellStart"/>
-      <w:r>
-        <w:t>Resturant</w:t>
-      </w:r>
-      <w:proofErr w:type="spellEnd"/>
-      <w:r>
-        <w:t>. No individual Detail View.</w:t>
+        <w:t>Reviews are viewed as a List View on appropriate Resturant. No individual Detail View.</w:t>
       </w:r>
     </w:p>
     <w:p>

</xml_diff>